<commit_message>
Get why some dataLists so short
</commit_message>
<xml_diff>
--- a/test/WIFIHAR实验报告.docx
+++ b/test/WIFIHAR实验报告.docx
@@ -9,6 +9,7 @@
       <w:r>
         <w:rPr>
           <w:rFonts w:hint="eastAsia"/>
+          <w:noProof/>
         </w:rPr>
         <w:drawing>
           <wp:anchor distT="0" distB="0" distL="114300" distR="114300" simplePos="0" relativeHeight="251658240" behindDoc="0" locked="0" layoutInCell="1" allowOverlap="1" wp14:anchorId="6B7D168B" wp14:editId="58C11C10">
@@ -77,21 +78,7 @@
         <w:rPr>
           <w:rFonts w:hint="eastAsia"/>
         </w:rPr>
-        <w:t>1.通过使用</w:t>
-      </w:r>
-      <w:proofErr w:type="spellStart"/>
-      <w:r>
-        <w:rPr>
-          <w:rFonts w:hint="eastAsia"/>
-        </w:rPr>
-        <w:t>pdb</w:t>
-      </w:r>
-      <w:proofErr w:type="spellEnd"/>
-      <w:r>
-        <w:rPr>
-          <w:rFonts w:hint="eastAsia"/>
-        </w:rPr>
-        <w:t>调试，经过大量工作后，我得到了这个：</w:t>
+        <w:t>1.通过使用pdb调试，经过大量工作后，我得到了这个：</w:t>
       </w:r>
     </w:p>
     <w:p/>
@@ -115,19 +102,11 @@
         <w:rPr>
           <w:rFonts w:hint="eastAsia"/>
         </w:rPr>
-        <w:t>太大导致的</w:t>
-      </w:r>
-      <w:proofErr w:type="spellStart"/>
-      <w:r>
-        <w:rPr>
-          <w:rFonts w:hint="eastAsia"/>
-        </w:rPr>
-        <w:t>n</w:t>
+        <w:t>太大导致的n</w:t>
       </w:r>
       <w:r>
         <w:t>ew_data</w:t>
       </w:r>
-      <w:proofErr w:type="spellEnd"/>
       <w:r>
         <w:rPr>
           <w:rFonts w:hint="eastAsia"/>
@@ -157,15 +136,7 @@
         <w:t>在调试</w:t>
       </w:r>
       <w:r>
-        <w:t>data = torch.cat(</w:t>
-      </w:r>
-      <w:proofErr w:type="spellStart"/>
-      <w:r>
-        <w:t>data,dim</w:t>
-      </w:r>
-      <w:proofErr w:type="spellEnd"/>
-      <w:r>
-        <w:t>)</w:t>
+        <w:t>data = torch.cat(data,dim)</w:t>
       </w:r>
     </w:p>
     <w:p>
@@ -177,104 +148,43 @@
       </w:r>
     </w:p>
     <w:p>
-      <w:proofErr w:type="spellStart"/>
-      <w:r>
-        <w:t>len</w:t>
-      </w:r>
-      <w:proofErr w:type="spellEnd"/>
-      <w:r>
-        <w:t>(data) = 7</w:t>
-      </w:r>
-    </w:p>
-    <w:p>
-      <w:r>
-        <w:t xml:space="preserve">data[0].size = </w:t>
-      </w:r>
-      <w:proofErr w:type="spellStart"/>
-      <w:r>
-        <w:t>torch.Size</w:t>
-      </w:r>
-      <w:proofErr w:type="spellEnd"/>
-      <w:r>
-        <w:t>([1, 6, 90])</w:t>
-      </w:r>
-    </w:p>
-    <w:p>
-      <w:r>
-        <w:t xml:space="preserve">data[1].size = </w:t>
-      </w:r>
-      <w:proofErr w:type="spellStart"/>
-      <w:r>
-        <w:t>torch.Size</w:t>
-      </w:r>
-      <w:proofErr w:type="spellEnd"/>
-      <w:r>
-        <w:t>([1, 2000, 90])</w:t>
-      </w:r>
-    </w:p>
-    <w:p>
-      <w:r>
-        <w:t xml:space="preserve">data[2].size = </w:t>
-      </w:r>
-      <w:proofErr w:type="spellStart"/>
-      <w:r>
-        <w:t>torch.Size</w:t>
-      </w:r>
-      <w:proofErr w:type="spellEnd"/>
-      <w:r>
-        <w:t>([1, 8, 90])</w:t>
-      </w:r>
-    </w:p>
-    <w:p>
-      <w:r>
-        <w:t xml:space="preserve">data[3].size = </w:t>
-      </w:r>
-      <w:proofErr w:type="spellStart"/>
-      <w:r>
-        <w:t>torch.Size</w:t>
-      </w:r>
-      <w:proofErr w:type="spellEnd"/>
-      <w:r>
-        <w:t>([1, 11, 90])</w:t>
-      </w:r>
-    </w:p>
-    <w:p>
-      <w:r>
-        <w:t xml:space="preserve">data[4].size = </w:t>
-      </w:r>
-      <w:proofErr w:type="spellStart"/>
-      <w:r>
-        <w:t>torch.Size</w:t>
-      </w:r>
-      <w:proofErr w:type="spellEnd"/>
-      <w:r>
-        <w:t>([1, 2000, 90])</w:t>
-      </w:r>
-    </w:p>
-    <w:p>
-      <w:r>
-        <w:t xml:space="preserve">data[5].size = </w:t>
-      </w:r>
-      <w:proofErr w:type="spellStart"/>
-      <w:r>
-        <w:t>torch.Size</w:t>
-      </w:r>
-      <w:proofErr w:type="spellEnd"/>
-      <w:r>
-        <w:t>([1, 11, 90])</w:t>
-      </w:r>
-    </w:p>
-    <w:p>
-      <w:r>
-        <w:t xml:space="preserve">data[6].size = </w:t>
-      </w:r>
-      <w:proofErr w:type="spellStart"/>
-      <w:r>
-        <w:t>torch.Size</w:t>
-      </w:r>
-      <w:proofErr w:type="spellEnd"/>
-      <w:r>
-        <w:t>([1, 4, 90])</w:t>
+      <w:r>
+        <w:t>len(data) = 7</w:t>
+      </w:r>
+    </w:p>
+    <w:p>
+      <w:r>
+        <w:t>data[0].size = torch.Size([1, 6, 90])</w:t>
+      </w:r>
+    </w:p>
+    <w:p>
+      <w:r>
+        <w:t>data[1].size = torch.Size([1, 2000, 90])</w:t>
+      </w:r>
+    </w:p>
+    <w:p>
+      <w:r>
+        <w:t>data[2].size = torch.Size([1, 8, 90])</w:t>
+      </w:r>
+    </w:p>
+    <w:p>
+      <w:r>
+        <w:t>data[3].size = torch.Size([1, 11, 90])</w:t>
+      </w:r>
+    </w:p>
+    <w:p>
+      <w:r>
+        <w:t>data[4].size = torch.Size([1, 2000, 90])</w:t>
+      </w:r>
+    </w:p>
+    <w:p>
+      <w:r>
+        <w:t>data[5].size = torch.Size([1, 11, 90])</w:t>
+      </w:r>
+    </w:p>
+    <w:p>
+      <w:r>
+        <w:t>data[6].size = torch.Size([1, 4, 90])</w:t>
       </w:r>
     </w:p>
     <w:p/>
@@ -393,52 +303,12 @@
     </w:p>
     <w:p>
       <w:r>
-        <w:t xml:space="preserve">What's </w:t>
-      </w:r>
-      <w:proofErr w:type="spellStart"/>
-      <w:r>
-        <w:t>len</w:t>
-      </w:r>
-      <w:proofErr w:type="spellEnd"/>
-      <w:r>
-        <w:t>(data[</w:t>
-      </w:r>
-      <w:proofErr w:type="spellStart"/>
-      <w:r>
-        <w:t>len</w:t>
-      </w:r>
-      <w:proofErr w:type="spellEnd"/>
-      <w:r>
-        <w:t>(</w:t>
-      </w:r>
-      <w:proofErr w:type="spellStart"/>
-      <w:r>
-        <w:t>time_stamp</w:t>
-      </w:r>
-      <w:proofErr w:type="spellEnd"/>
-      <w:r>
-        <w:t>)-1]) is: 90</w:t>
-      </w:r>
-    </w:p>
-    <w:p>
-      <w:r>
-        <w:t xml:space="preserve">What's </w:t>
-      </w:r>
-      <w:proofErr w:type="spellStart"/>
-      <w:r>
-        <w:t>len</w:t>
-      </w:r>
-      <w:proofErr w:type="spellEnd"/>
-      <w:r>
-        <w:t>(</w:t>
-      </w:r>
-      <w:proofErr w:type="spellStart"/>
-      <w:r>
-        <w:t>new_data</w:t>
-      </w:r>
-      <w:proofErr w:type="spellEnd"/>
-      <w:r>
-        <w:t>) is:6</w:t>
+        <w:t>What's len(data[len(time_stamp)-1]) is: 90</w:t>
+      </w:r>
+    </w:p>
+    <w:p>
+      <w:r>
+        <w:t>What's len(new_data) is:6</w:t>
       </w:r>
     </w:p>
     <w:p>
@@ -448,51 +318,14 @@
         </w:rPr>
         <w:t>也就是说，第二维度实际上是</w:t>
       </w:r>
-      <w:proofErr w:type="spellStart"/>
-      <w:r>
-        <w:t>new_data</w:t>
-      </w:r>
-      <w:proofErr w:type="spellEnd"/>
-      <w:r>
-        <w:t>的长度。（后来我弄到第三个也是8行90列，更印证了data[</w:t>
-      </w:r>
-      <w:proofErr w:type="spellStart"/>
-      <w:r>
-        <w:t>i</w:t>
-      </w:r>
-      <w:proofErr w:type="spellEnd"/>
-      <w:r>
-        <w:t>]的</w:t>
-      </w:r>
-      <w:proofErr w:type="spellStart"/>
-      <w:r>
-        <w:t>torch.size</w:t>
-      </w:r>
-      <w:proofErr w:type="spellEnd"/>
-      <w:r>
-        <w:t>()的第二维度就是这里的数字）</w:t>
-      </w:r>
-    </w:p>
-    <w:p/>
-    <w:p>
-      <w:r>
-        <w:t>(</w:t>
-      </w:r>
-      <w:proofErr w:type="spellStart"/>
-      <w:r>
-        <w:t>Pdb</w:t>
-      </w:r>
-      <w:proofErr w:type="spellEnd"/>
-      <w:r>
-        <w:t xml:space="preserve">) </w:t>
-      </w:r>
-      <w:proofErr w:type="spellStart"/>
-      <w:r>
-        <w:t>time_stamp</w:t>
-      </w:r>
-      <w:proofErr w:type="spellEnd"/>
-      <w:r>
-        <w:t>[0]</w:t>
+      <w:r>
+        <w:t>new_data的长度。（后来我弄到第三个也是8行90列，更印证了data[i]的torch.size()的第二维度就是这里的数字）</w:t>
+      </w:r>
+    </w:p>
+    <w:p/>
+    <w:p>
+      <w:r>
+        <w:t>(Pdb) time_stamp[0]</w:t>
       </w:r>
     </w:p>
     <w:p>
@@ -502,39 +335,7 @@
     </w:p>
     <w:p>
       <w:r>
-        <w:t>(</w:t>
-      </w:r>
-      <w:proofErr w:type="spellStart"/>
-      <w:r>
-        <w:t>Pdb</w:t>
-      </w:r>
-      <w:proofErr w:type="spellEnd"/>
-      <w:r>
-        <w:t xml:space="preserve">) </w:t>
-      </w:r>
-      <w:proofErr w:type="spellStart"/>
-      <w:r>
-        <w:t>time_stamp</w:t>
-      </w:r>
-      <w:proofErr w:type="spellEnd"/>
-      <w:r>
-        <w:t>[</w:t>
-      </w:r>
-      <w:proofErr w:type="spellStart"/>
-      <w:r>
-        <w:t>len</w:t>
-      </w:r>
-      <w:proofErr w:type="spellEnd"/>
-      <w:r>
-        <w:t>(</w:t>
-      </w:r>
-      <w:proofErr w:type="spellStart"/>
-      <w:r>
-        <w:t>time_stamp</w:t>
-      </w:r>
-      <w:proofErr w:type="spellEnd"/>
-      <w:r>
-        <w:t>)-1]</w:t>
+        <w:t>(Pdb) time_stamp[len(time_stamp)-1]</w:t>
       </w:r>
     </w:p>
     <w:p>
@@ -545,23 +346,7 @@
     <w:p/>
     <w:p>
       <w:r>
-        <w:t>(</w:t>
-      </w:r>
-      <w:proofErr w:type="spellStart"/>
-      <w:r>
-        <w:t>Pdb</w:t>
-      </w:r>
-      <w:proofErr w:type="spellEnd"/>
-      <w:r>
-        <w:t>) print(</w:t>
-      </w:r>
-      <w:proofErr w:type="spellStart"/>
-      <w:r>
-        <w:t>intervel</w:t>
-      </w:r>
-      <w:proofErr w:type="spellEnd"/>
-      <w:r>
-        <w:t>)</w:t>
+        <w:t>(Pdb) print(intervel)</w:t>
       </w:r>
     </w:p>
     <w:p>
@@ -572,64 +357,19 @@
     <w:p/>
     <w:p>
       <w:r>
-        <w:t xml:space="preserve">0/7 </w:t>
-      </w:r>
-      <w:proofErr w:type="spellStart"/>
-      <w:r>
-        <w:t>len</w:t>
-      </w:r>
-      <w:proofErr w:type="spellEnd"/>
-      <w:r>
-        <w:t>(</w:t>
-      </w:r>
-      <w:proofErr w:type="spellStart"/>
-      <w:r>
-        <w:t>time_stamp</w:t>
-      </w:r>
-      <w:proofErr w:type="spellEnd"/>
-      <w:r>
-        <w:t>): 7111</w:t>
-      </w:r>
-    </w:p>
-    <w:p/>
-    <w:p>
-      <w:proofErr w:type="spellStart"/>
-      <w:r>
-        <w:t>temp_list</w:t>
-      </w:r>
-      <w:proofErr w:type="spellEnd"/>
-      <w:r>
-        <w:t xml:space="preserve"> = 6571行，90列</w:t>
-      </w:r>
-    </w:p>
-    <w:p/>
-    <w:p>
-      <w:r>
-        <w:t xml:space="preserve"> </w:t>
-      </w:r>
-      <w:proofErr w:type="spellStart"/>
-      <w:r>
-        <w:t>len</w:t>
-      </w:r>
-      <w:proofErr w:type="spellEnd"/>
-      <w:r>
-        <w:t>(</w:t>
-      </w:r>
-      <w:proofErr w:type="spellStart"/>
-      <w:r>
-        <w:t>average_list</w:t>
-      </w:r>
-      <w:proofErr w:type="spellEnd"/>
-      <w:r>
-        <w:t>(</w:t>
-      </w:r>
-      <w:proofErr w:type="spellStart"/>
-      <w:r>
-        <w:t>temp_list</w:t>
-      </w:r>
-      <w:proofErr w:type="spellEnd"/>
-      <w:r>
-        <w:t>))</w:t>
+        <w:t>0/7 len(time_stamp): 7111</w:t>
+      </w:r>
+    </w:p>
+    <w:p/>
+    <w:p>
+      <w:r>
+        <w:t>temp_list = 6571行，90列</w:t>
+      </w:r>
+    </w:p>
+    <w:p/>
+    <w:p>
+      <w:r>
+        <w:t xml:space="preserve"> len(average_list(temp_list))</w:t>
       </w:r>
     </w:p>
     <w:p>
@@ -639,21 +379,8 @@
     </w:p>
     <w:p/>
     <w:p>
-      <w:proofErr w:type="spellStart"/>
-      <w:r>
-        <w:t>new_data</w:t>
-      </w:r>
-      <w:proofErr w:type="spellEnd"/>
-      <w:r>
-        <w:t>是一个6行90列的列表，其中倒数第二列是</w:t>
-      </w:r>
-      <w:proofErr w:type="spellStart"/>
-      <w:r>
-        <w:t>average_list</w:t>
-      </w:r>
-      <w:proofErr w:type="spellEnd"/>
-      <w:r>
-        <w:t>!!!</w:t>
+      <w:r>
+        <w:t>new_data是一个6行90列的列表，其中倒数第二列是average_list!!!</w:t>
       </w:r>
     </w:p>
     <w:p>
@@ -663,71 +390,18 @@
         </w:rPr>
         <w:t>证明最后一列是</w:t>
       </w:r>
-      <w:proofErr w:type="spellStart"/>
-      <w:r>
-        <w:t>new_data.append</w:t>
-      </w:r>
-      <w:proofErr w:type="spellEnd"/>
-      <w:r>
-        <w:t>(data[</w:t>
-      </w:r>
-      <w:proofErr w:type="spellStart"/>
-      <w:r>
-        <w:t>len</w:t>
-      </w:r>
-      <w:proofErr w:type="spellEnd"/>
-      <w:r>
-        <w:t>(</w:t>
-      </w:r>
-      <w:proofErr w:type="spellStart"/>
-      <w:r>
-        <w:t>time_stamp</w:t>
-      </w:r>
-      <w:proofErr w:type="spellEnd"/>
-      <w:r>
-        <w:t>)-1])加进去的！</w:t>
-      </w:r>
-    </w:p>
-    <w:p>
-      <w:r>
-        <w:t xml:space="preserve">1/7   </w:t>
-      </w:r>
-      <w:proofErr w:type="spellStart"/>
-      <w:r>
-        <w:t>len</w:t>
-      </w:r>
-      <w:proofErr w:type="spellEnd"/>
-      <w:r>
-        <w:t>(</w:t>
-      </w:r>
-      <w:proofErr w:type="spellStart"/>
-      <w:r>
-        <w:t>time_stamp</w:t>
-      </w:r>
-      <w:proofErr w:type="spellEnd"/>
-      <w:r>
-        <w:t>): 7111</w:t>
-      </w:r>
-    </w:p>
-    <w:p>
-      <w:r>
-        <w:t xml:space="preserve">2/7   </w:t>
-      </w:r>
-      <w:proofErr w:type="spellStart"/>
-      <w:r>
-        <w:t>len</w:t>
-      </w:r>
-      <w:proofErr w:type="spellEnd"/>
-      <w:r>
-        <w:t>(</w:t>
-      </w:r>
-      <w:proofErr w:type="spellStart"/>
-      <w:r>
-        <w:t>time_stamp</w:t>
-      </w:r>
-      <w:proofErr w:type="spellEnd"/>
-      <w:r>
-        <w:t>): 7200</w:t>
+      <w:r>
+        <w:t>new_data.append(data[len(time_stamp)-1])加进去的！</w:t>
+      </w:r>
+    </w:p>
+    <w:p>
+      <w:r>
+        <w:t>1/7   len(time_stamp): 7111</w:t>
+      </w:r>
+    </w:p>
+    <w:p>
+      <w:r>
+        <w:t>2/7   len(time_stamp): 7200</w:t>
       </w:r>
     </w:p>
     <w:p/>
@@ -743,35 +417,14 @@
       </w:r>
     </w:p>
     <w:p>
-      <w:proofErr w:type="spellStart"/>
-      <w:r>
-        <w:t>len</w:t>
-      </w:r>
-      <w:proofErr w:type="spellEnd"/>
-      <w:r>
-        <w:t>(</w:t>
-      </w:r>
-      <w:proofErr w:type="spellStart"/>
-      <w:r>
-        <w:t>new_data</w:t>
-      </w:r>
-      <w:proofErr w:type="spellEnd"/>
-      <w:r>
-        <w:t>)     4633</w:t>
-      </w:r>
-    </w:p>
-    <w:p/>
-    <w:p>
-      <w:r>
-        <w:t>print(</w:t>
-      </w:r>
-      <w:proofErr w:type="spellStart"/>
-      <w:r>
-        <w:t>intervel</w:t>
-      </w:r>
-      <w:proofErr w:type="spellEnd"/>
-      <w:r>
-        <w:t>)</w:t>
+      <w:r>
+        <w:t>len(new_data)     4633</w:t>
+      </w:r>
+    </w:p>
+    <w:p/>
+    <w:p>
+      <w:r>
+        <w:t>print(intervel)</w:t>
       </w:r>
     </w:p>
     <w:p>
@@ -781,15 +434,7 @@
     </w:p>
     <w:p>
       <w:r>
-        <w:t>(</w:t>
-      </w:r>
-      <w:proofErr w:type="spellStart"/>
-      <w:r>
-        <w:t>Pdb</w:t>
-      </w:r>
-      <w:proofErr w:type="spellEnd"/>
-      <w:r>
-        <w:t xml:space="preserve">) </w:t>
+        <w:t xml:space="preserve">(Pdb) </w:t>
       </w:r>
     </w:p>
     <w:p>
@@ -803,23 +448,7 @@
     <w:p/>
     <w:p>
       <w:r>
-        <w:t>print(</w:t>
-      </w:r>
-      <w:proofErr w:type="spellStart"/>
-      <w:r>
-        <w:t>len</w:t>
-      </w:r>
-      <w:proofErr w:type="spellEnd"/>
-      <w:r>
-        <w:t>(</w:t>
-      </w:r>
-      <w:proofErr w:type="spellStart"/>
-      <w:r>
-        <w:t>temp_list</w:t>
-      </w:r>
-      <w:proofErr w:type="spellEnd"/>
-      <w:r>
-        <w:t>))</w:t>
+        <w:t>print(len(temp_list))</w:t>
       </w:r>
     </w:p>
     <w:p>
@@ -830,23 +459,7 @@
     <w:p/>
     <w:p>
       <w:r>
-        <w:t>(</w:t>
-      </w:r>
-      <w:proofErr w:type="spellStart"/>
-      <w:r>
-        <w:t>Pdb</w:t>
-      </w:r>
-      <w:proofErr w:type="spellEnd"/>
-      <w:r>
-        <w:t>) print(</w:t>
-      </w:r>
-      <w:proofErr w:type="spellStart"/>
-      <w:r>
-        <w:t>temp_list</w:t>
-      </w:r>
-      <w:proofErr w:type="spellEnd"/>
-      <w:r>
-        <w:t>)</w:t>
+        <w:t>(Pdb) print(temp_list)</w:t>
       </w:r>
     </w:p>
     <w:p>
@@ -861,31 +474,7 @@
     <w:p/>
     <w:p>
       <w:r>
-        <w:t>(</w:t>
-      </w:r>
-      <w:proofErr w:type="spellStart"/>
-      <w:r>
-        <w:t>Pdb</w:t>
-      </w:r>
-      <w:proofErr w:type="spellEnd"/>
-      <w:r>
-        <w:t>) print(</w:t>
-      </w:r>
-      <w:proofErr w:type="spellStart"/>
-      <w:r>
-        <w:t>len</w:t>
-      </w:r>
-      <w:proofErr w:type="spellEnd"/>
-      <w:r>
-        <w:t>(</w:t>
-      </w:r>
-      <w:proofErr w:type="spellStart"/>
-      <w:r>
-        <w:t>temp_list</w:t>
-      </w:r>
-      <w:proofErr w:type="spellEnd"/>
-      <w:r>
-        <w:t>[0]))</w:t>
+        <w:t>(Pdb) print(len(temp_list[0]))</w:t>
       </w:r>
     </w:p>
     <w:p>
@@ -896,23 +485,7 @@
     <w:p/>
     <w:p>
       <w:r>
-        <w:t>(</w:t>
-      </w:r>
-      <w:proofErr w:type="spellStart"/>
-      <w:r>
-        <w:t>Pdb</w:t>
-      </w:r>
-      <w:proofErr w:type="spellEnd"/>
-      <w:r>
-        <w:t>) print(</w:t>
-      </w:r>
-      <w:proofErr w:type="spellStart"/>
-      <w:r>
-        <w:t>time_stamp</w:t>
-      </w:r>
-      <w:proofErr w:type="spellEnd"/>
-      <w:r>
-        <w:t>)</w:t>
+        <w:t>(Pdb) print(time_stamp)</w:t>
       </w:r>
     </w:p>
     <w:p>
@@ -922,160 +495,153 @@
     </w:p>
     <w:p>
       <w:r>
-        <w:t>(</w:t>
-      </w:r>
-      <w:proofErr w:type="spellStart"/>
-      <w:r>
-        <w:t>Pdb</w:t>
-      </w:r>
-      <w:proofErr w:type="spellEnd"/>
-      <w:r>
-        <w:t xml:space="preserve">) </w:t>
-      </w:r>
-    </w:p>
-    <w:p/>
-    <w:p>
-      <w:proofErr w:type="spellStart"/>
+        <w:t xml:space="preserve">(Pdb) </w:t>
+      </w:r>
+    </w:p>
+    <w:p/>
+    <w:p>
+      <w:r>
+        <w:t>intervel = (time_stamp[len(time_stamp)-1] - time_stamp[0]) / 2000</w:t>
+      </w:r>
+    </w:p>
+    <w:p/>
+    <w:p/>
+    <w:p>
+      <w:r>
+        <w:rPr>
+          <w:rFonts w:hint="eastAsia"/>
+        </w:rPr>
+        <w:t>第三个数据：</w:t>
+      </w:r>
+    </w:p>
+    <w:p>
+      <w:r>
+        <w:t>len(new_data)</w:t>
+      </w:r>
+    </w:p>
+    <w:p>
+      <w:r>
+        <w:t>8</w:t>
+      </w:r>
+    </w:p>
+    <w:p/>
+    <w:p>
+      <w:r>
+        <w:t>print(intervel)</w:t>
+      </w:r>
+    </w:p>
+    <w:p>
+      <w:r>
+        <w:t>-0.008505549999999999</w:t>
+      </w:r>
+    </w:p>
+    <w:p/>
+    <w:p>
+      <w:r>
+        <w:t>print(len(temp_list))</w:t>
+      </w:r>
+    </w:p>
+    <w:p>
+      <w:r>
+        <w:t>6390</w:t>
+      </w:r>
+    </w:p>
+    <w:p/>
+    <w:p/>
+    <w:p>
+      <w:r>
+        <w:t>print(len(temp_list[0]))</w:t>
+      </w:r>
+    </w:p>
+    <w:p>
+      <w:r>
+        <w:t>90</w:t>
+      </w:r>
+    </w:p>
+    <w:p/>
+    <w:p>
+      <w:r>
+        <w:t>print(len(time_stamp))</w:t>
+      </w:r>
+    </w:p>
+    <w:p>
+      <w:r>
+        <w:t>7200</w:t>
+      </w:r>
+    </w:p>
+    <w:p/>
+    <w:p>
+      <w:r>
+        <w:t>print(time_stamp[0])</w:t>
+      </w:r>
+    </w:p>
+    <w:p>
+      <w:r>
+        <w:t>21.647</w:t>
+      </w:r>
+    </w:p>
+    <w:p/>
+    <w:p/>
+    <w:p/>
+    <w:p>
+      <w:r>
+        <w:rPr>
+          <w:rFonts w:hint="eastAsia"/>
+        </w:rPr>
+        <w:t>第四个数据：</w:t>
+      </w:r>
+    </w:p>
+    <w:p/>
+    <w:p>
+      <w:r>
+        <w:t>time_stamp[0]</w:t>
+      </w:r>
+    </w:p>
+    <w:p/>
+    <w:p>
+      <w:r>
+        <w:t>20.843</w:t>
+      </w:r>
+    </w:p>
+    <w:p/>
+    <w:p>
+      <w:r>
+        <w:t>time_stamp[len(time_stamp)-1]</w:t>
+      </w:r>
+    </w:p>
+    <w:p/>
+    <w:p>
+      <w:r>
+        <w:t>13.421</w:t>
+      </w:r>
+    </w:p>
+    <w:p/>
+    <w:p>
       <w:r>
         <w:t>intervel</w:t>
       </w:r>
-      <w:proofErr w:type="spellEnd"/>
-      <w:r>
-        <w:t xml:space="preserve"> = (</w:t>
-      </w:r>
-      <w:proofErr w:type="spellStart"/>
-      <w:r>
-        <w:t>time_stamp</w:t>
-      </w:r>
-      <w:proofErr w:type="spellEnd"/>
-      <w:r>
-        <w:t>[</w:t>
-      </w:r>
-      <w:proofErr w:type="spellStart"/>
-      <w:r>
-        <w:t>len</w:t>
-      </w:r>
-      <w:proofErr w:type="spellEnd"/>
-      <w:r>
-        <w:t>(</w:t>
-      </w:r>
-      <w:proofErr w:type="spellStart"/>
-      <w:r>
-        <w:t>time_stamp</w:t>
-      </w:r>
-      <w:proofErr w:type="spellEnd"/>
-      <w:r>
-        <w:t xml:space="preserve">)-1] - </w:t>
-      </w:r>
-      <w:proofErr w:type="spellStart"/>
-      <w:r>
-        <w:t>time_stamp</w:t>
-      </w:r>
-      <w:proofErr w:type="spellEnd"/>
-      <w:r>
-        <w:t>[0]) / 2000</w:t>
-      </w:r>
-    </w:p>
-    <w:p/>
-    <w:p/>
-    <w:p>
-      <w:r>
-        <w:rPr>
-          <w:rFonts w:hint="eastAsia"/>
-        </w:rPr>
-        <w:t>第三个数据：</w:t>
-      </w:r>
-    </w:p>
-    <w:p>
-      <w:proofErr w:type="spellStart"/>
-      <w:r>
-        <w:t>len</w:t>
-      </w:r>
-      <w:proofErr w:type="spellEnd"/>
-      <w:r>
-        <w:t>(</w:t>
-      </w:r>
-      <w:proofErr w:type="spellStart"/>
-      <w:r>
-        <w:t>new_data</w:t>
-      </w:r>
-      <w:proofErr w:type="spellEnd"/>
-      <w:r>
-        <w:t>)</w:t>
-      </w:r>
-    </w:p>
-    <w:p>
-      <w:r>
-        <w:t>8</w:t>
-      </w:r>
-    </w:p>
-    <w:p/>
-    <w:p>
-      <w:r>
-        <w:t>print(</w:t>
-      </w:r>
-      <w:proofErr w:type="spellStart"/>
-      <w:r>
-        <w:t>intervel</w:t>
-      </w:r>
-      <w:proofErr w:type="spellEnd"/>
-      <w:r>
-        <w:t>)</w:t>
-      </w:r>
-    </w:p>
-    <w:p>
-      <w:r>
-        <w:t>-0.008505549999999999</w:t>
-      </w:r>
-    </w:p>
-    <w:p/>
-    <w:p>
-      <w:r>
-        <w:t>print(</w:t>
-      </w:r>
-      <w:proofErr w:type="spellStart"/>
-      <w:r>
-        <w:t>len</w:t>
-      </w:r>
-      <w:proofErr w:type="spellEnd"/>
-      <w:r>
-        <w:t>(</w:t>
-      </w:r>
-      <w:proofErr w:type="spellStart"/>
-      <w:r>
-        <w:t>temp_list</w:t>
-      </w:r>
-      <w:proofErr w:type="spellEnd"/>
-      <w:r>
-        <w:t>))</w:t>
-      </w:r>
-    </w:p>
-    <w:p>
-      <w:r>
-        <w:t>6390</w:t>
-      </w:r>
-    </w:p>
-    <w:p/>
-    <w:p/>
-    <w:p>
-      <w:r>
-        <w:t>print(</w:t>
-      </w:r>
-      <w:proofErr w:type="spellStart"/>
-      <w:r>
-        <w:t>len</w:t>
-      </w:r>
-      <w:proofErr w:type="spellEnd"/>
-      <w:r>
-        <w:t>(</w:t>
-      </w:r>
-      <w:proofErr w:type="spellStart"/>
-      <w:r>
-        <w:t>temp_list</w:t>
-      </w:r>
-      <w:proofErr w:type="spellEnd"/>
-      <w:r>
-        <w:t>[0]))</w:t>
+    </w:p>
+    <w:p/>
+    <w:p>
+      <w:r>
+        <w:t>-0.0037110000000000003</w:t>
+      </w:r>
+    </w:p>
+    <w:p/>
+    <w:p>
+      <w:r>
+        <w:t>print(len(temp_list))</w:t>
+      </w:r>
+    </w:p>
+    <w:p>
+      <w:r>
+        <w:t>5470</w:t>
+      </w:r>
+    </w:p>
+    <w:p/>
+    <w:p>
+      <w:r>
+        <w:t>print(len(temp_list[0]))</w:t>
       </w:r>
     </w:p>
     <w:p>
@@ -1084,181 +650,6 @@
       </w:r>
     </w:p>
     <w:p/>
-    <w:p>
-      <w:r>
-        <w:t>print(</w:t>
-      </w:r>
-      <w:proofErr w:type="spellStart"/>
-      <w:r>
-        <w:t>len</w:t>
-      </w:r>
-      <w:proofErr w:type="spellEnd"/>
-      <w:r>
-        <w:t>(</w:t>
-      </w:r>
-      <w:proofErr w:type="spellStart"/>
-      <w:r>
-        <w:t>time_stamp</w:t>
-      </w:r>
-      <w:proofErr w:type="spellEnd"/>
-      <w:r>
-        <w:t>))</w:t>
-      </w:r>
-    </w:p>
-    <w:p>
-      <w:r>
-        <w:t>7200</w:t>
-      </w:r>
-    </w:p>
-    <w:p/>
-    <w:p>
-      <w:r>
-        <w:t>print(</w:t>
-      </w:r>
-      <w:proofErr w:type="spellStart"/>
-      <w:r>
-        <w:t>time_stamp</w:t>
-      </w:r>
-      <w:proofErr w:type="spellEnd"/>
-      <w:r>
-        <w:t>[0])</w:t>
-      </w:r>
-    </w:p>
-    <w:p>
-      <w:r>
-        <w:t>21.647</w:t>
-      </w:r>
-    </w:p>
-    <w:p/>
-    <w:p/>
-    <w:p/>
-    <w:p>
-      <w:r>
-        <w:rPr>
-          <w:rFonts w:hint="eastAsia"/>
-        </w:rPr>
-        <w:t>第四个数据：</w:t>
-      </w:r>
-    </w:p>
-    <w:p/>
-    <w:p>
-      <w:proofErr w:type="spellStart"/>
-      <w:r>
-        <w:t>time_stamp</w:t>
-      </w:r>
-      <w:proofErr w:type="spellEnd"/>
-      <w:r>
-        <w:t>[0]</w:t>
-      </w:r>
-    </w:p>
-    <w:p/>
-    <w:p>
-      <w:r>
-        <w:t>20.843</w:t>
-      </w:r>
-    </w:p>
-    <w:p/>
-    <w:p>
-      <w:proofErr w:type="spellStart"/>
-      <w:r>
-        <w:t>time_stamp</w:t>
-      </w:r>
-      <w:proofErr w:type="spellEnd"/>
-      <w:r>
-        <w:t>[</w:t>
-      </w:r>
-      <w:proofErr w:type="spellStart"/>
-      <w:r>
-        <w:t>len</w:t>
-      </w:r>
-      <w:proofErr w:type="spellEnd"/>
-      <w:r>
-        <w:t>(</w:t>
-      </w:r>
-      <w:proofErr w:type="spellStart"/>
-      <w:r>
-        <w:t>time_stamp</w:t>
-      </w:r>
-      <w:proofErr w:type="spellEnd"/>
-      <w:r>
-        <w:t>)-1]</w:t>
-      </w:r>
-    </w:p>
-    <w:p/>
-    <w:p>
-      <w:r>
-        <w:t>13.421</w:t>
-      </w:r>
-    </w:p>
-    <w:p/>
-    <w:p>
-      <w:proofErr w:type="spellStart"/>
-      <w:r>
-        <w:t>intervel</w:t>
-      </w:r>
-      <w:proofErr w:type="spellEnd"/>
-    </w:p>
-    <w:p/>
-    <w:p>
-      <w:r>
-        <w:t>-0.0037110000000000003</w:t>
-      </w:r>
-    </w:p>
-    <w:p/>
-    <w:p>
-      <w:r>
-        <w:t>print(</w:t>
-      </w:r>
-      <w:proofErr w:type="spellStart"/>
-      <w:r>
-        <w:t>len</w:t>
-      </w:r>
-      <w:proofErr w:type="spellEnd"/>
-      <w:r>
-        <w:t>(</w:t>
-      </w:r>
-      <w:proofErr w:type="spellStart"/>
-      <w:r>
-        <w:t>temp_list</w:t>
-      </w:r>
-      <w:proofErr w:type="spellEnd"/>
-      <w:r>
-        <w:t>))</w:t>
-      </w:r>
-    </w:p>
-    <w:p>
-      <w:r>
-        <w:t>5470</w:t>
-      </w:r>
-    </w:p>
-    <w:p/>
-    <w:p>
-      <w:r>
-        <w:t>print(</w:t>
-      </w:r>
-      <w:proofErr w:type="spellStart"/>
-      <w:r>
-        <w:t>len</w:t>
-      </w:r>
-      <w:proofErr w:type="spellEnd"/>
-      <w:r>
-        <w:t>(</w:t>
-      </w:r>
-      <w:proofErr w:type="spellStart"/>
-      <w:r>
-        <w:t>temp_list</w:t>
-      </w:r>
-      <w:proofErr w:type="spellEnd"/>
-      <w:r>
-        <w:t>[0]))</w:t>
-      </w:r>
-    </w:p>
-    <w:p>
-      <w:r>
-        <w:t>90</w:t>
-      </w:r>
-    </w:p>
-    <w:p/>
     <w:p/>
     <w:p>
       <w:r>
@@ -1268,33 +659,11 @@
         <w:t>应该全走</w:t>
       </w:r>
       <w:r>
-        <w:t>if分支--》if分支应该是</w:t>
-      </w:r>
-      <w:proofErr w:type="spellStart"/>
-      <w:r>
-        <w:t>len</w:t>
-      </w:r>
-      <w:proofErr w:type="spellEnd"/>
-      <w:r>
-        <w:t>(</w:t>
-      </w:r>
-      <w:proofErr w:type="spellStart"/>
-      <w:r>
-        <w:t>temp_list</w:t>
-      </w:r>
-      <w:proofErr w:type="spellEnd"/>
-      <w:r>
-        <w:t>) != 0触发</w:t>
-      </w:r>
-    </w:p>
-    <w:p/>
-    <w:p>
-      <w:pPr>
-        <w:rPr>
-          <w:rFonts w:hint="eastAsia"/>
-        </w:rPr>
-      </w:pPr>
-    </w:p>
+        <w:t>if分支--》if分支应该是len(temp_list) != 0触发</w:t>
+      </w:r>
+    </w:p>
+    <w:p/>
+    <w:p/>
     <w:p>
       <w:pPr>
         <w:pStyle w:val="1"/>
@@ -1316,6 +685,9 @@
     </w:p>
     <w:p>
       <w:r>
+        <w:rPr>
+          <w:noProof/>
+        </w:rPr>
         <w:drawing>
           <wp:inline distT="0" distB="0" distL="0" distR="0" wp14:anchorId="7EF7AB98" wp14:editId="39B968E8">
             <wp:extent cx="5274310" cy="3956050"/>
@@ -1363,6 +735,9 @@
     </w:p>
     <w:p>
       <w:r>
+        <w:rPr>
+          <w:noProof/>
+        </w:rPr>
         <w:lastRenderedPageBreak/>
         <w:drawing>
           <wp:inline distT="0" distB="0" distL="0" distR="0" wp14:anchorId="59FBE0CA" wp14:editId="20289411">
@@ -1411,6 +786,9 @@
     </w:p>
     <w:p>
       <w:r>
+        <w:rPr>
+          <w:noProof/>
+        </w:rPr>
         <w:drawing>
           <wp:inline distT="0" distB="0" distL="0" distR="0" wp14:anchorId="73289686" wp14:editId="418AD82A">
             <wp:extent cx="5274310" cy="3956050"/>
@@ -1458,6 +836,9 @@
     </w:p>
     <w:p>
       <w:r>
+        <w:rPr>
+          <w:noProof/>
+        </w:rPr>
         <w:lastRenderedPageBreak/>
         <w:drawing>
           <wp:inline distT="0" distB="0" distL="0" distR="0" wp14:anchorId="41AC0894" wp14:editId="25F82311">
@@ -1506,6 +887,9 @@
     </w:p>
     <w:p>
       <w:r>
+        <w:rPr>
+          <w:noProof/>
+        </w:rPr>
         <w:drawing>
           <wp:inline distT="0" distB="0" distL="0" distR="0" wp14:anchorId="6DE357EE" wp14:editId="76DA7224">
             <wp:extent cx="5274310" cy="3956050"/>
@@ -1553,6 +937,9 @@
     </w:p>
     <w:p>
       <w:r>
+        <w:rPr>
+          <w:noProof/>
+        </w:rPr>
         <w:lastRenderedPageBreak/>
         <w:drawing>
           <wp:inline distT="0" distB="0" distL="0" distR="0" wp14:anchorId="38113FA7" wp14:editId="44445F80">
@@ -1601,6 +988,9 @@
     </w:p>
     <w:p>
       <w:r>
+        <w:rPr>
+          <w:noProof/>
+        </w:rPr>
         <w:drawing>
           <wp:inline distT="0" distB="0" distL="0" distR="0" wp14:anchorId="427460C0" wp14:editId="2E25332C">
             <wp:extent cx="5274310" cy="3956050"/>
@@ -1638,14 +1028,172 @@
         </w:drawing>
       </w:r>
     </w:p>
-    <w:p/>
-    <w:p>
+    <w:p>
+      <w:pPr>
+        <w:pStyle w:val="1"/>
+      </w:pPr>
       <w:r>
         <w:rPr>
           <w:rFonts w:hint="eastAsia"/>
         </w:rPr>
         <w:lastRenderedPageBreak/>
-        <w:t>图一前200个（一共7200个）里面没一个达线的：</w:t>
+        <w:t>接下来我会添加一条线，这条线代表了在每个数据上的</w:t>
+      </w:r>
+      <w:r>
+        <w:t>cur_range</w:t>
+      </w:r>
+      <w:r>
+        <w:rPr>
+          <w:rFonts w:hint="eastAsia"/>
+        </w:rPr>
+        <w:t>所在的红线，</w:t>
+      </w:r>
+    </w:p>
+    <w:p>
+      <w:pPr>
+        <w:pStyle w:val="HTML"/>
+        <w:shd w:val="clear" w:color="auto" w:fill="2B2B2B"/>
+        <w:rPr>
+          <w:rFonts w:ascii="Consolas" w:hAnsi="Consolas"/>
+          <w:color w:val="A9B7C6"/>
+          <w:sz w:val="30"/>
+          <w:szCs w:val="30"/>
+        </w:rPr>
+      </w:pPr>
+      <w:r>
+        <w:rPr>
+          <w:rFonts w:hint="eastAsia"/>
+        </w:rPr>
+        <w:t>如果数据不过c</w:t>
+      </w:r>
+      <w:r>
+        <w:t>ur_range</w:t>
+      </w:r>
+      <w:r>
+        <w:rPr>
+          <w:rFonts w:hint="eastAsia"/>
+        </w:rPr>
+        <w:t>的话，连</w:t>
+      </w:r>
+      <w:r>
+        <w:rPr>
+          <w:rFonts w:ascii="Consolas" w:hAnsi="Consolas"/>
+          <w:color w:val="CC7832"/>
+          <w:sz w:val="30"/>
+          <w:szCs w:val="30"/>
+        </w:rPr>
+        <w:t xml:space="preserve">if </w:t>
+      </w:r>
+      <w:r>
+        <w:rPr>
+          <w:rFonts w:ascii="Consolas" w:hAnsi="Consolas"/>
+          <w:color w:val="A9B7C6"/>
+          <w:sz w:val="30"/>
+          <w:szCs w:val="30"/>
+        </w:rPr>
+        <w:t>time_stamp[i] &gt; cur_range:</w:t>
+      </w:r>
+      <w:r>
+        <w:rPr>
+          <w:rFonts w:ascii="Consolas" w:hAnsi="Consolas" w:hint="eastAsia"/>
+          <w:color w:val="A9B7C6"/>
+          <w:sz w:val="30"/>
+          <w:szCs w:val="30"/>
+        </w:rPr>
+        <w:t>分支都不会进，</w:t>
+      </w:r>
+      <w:r>
+        <w:rPr>
+          <w:rFonts w:ascii="Consolas" w:hAnsi="Consolas"/>
+          <w:color w:val="A9B7C6"/>
+          <w:sz w:val="30"/>
+          <w:szCs w:val="30"/>
+        </w:rPr>
+        <w:t>cur_range = cur_range + intervel</w:t>
+      </w:r>
+    </w:p>
+    <w:p>
+      <w:pPr>
+        <w:pStyle w:val="HTML"/>
+        <w:shd w:val="clear" w:color="auto" w:fill="2B2B2B"/>
+        <w:rPr>
+          <w:rFonts w:ascii="Consolas" w:hAnsi="Consolas" w:hint="eastAsia"/>
+          <w:color w:val="A9B7C6"/>
+          <w:sz w:val="30"/>
+          <w:szCs w:val="30"/>
+        </w:rPr>
+      </w:pPr>
+      <w:r>
+        <w:rPr>
+          <w:rFonts w:ascii="Consolas" w:hAnsi="Consolas" w:hint="eastAsia"/>
+          <w:color w:val="A9B7C6"/>
+          <w:sz w:val="30"/>
+          <w:szCs w:val="30"/>
+        </w:rPr>
+        <w:t>这句话也不会导致</w:t>
+      </w:r>
+      <w:r>
+        <w:rPr>
+          <w:rFonts w:ascii="Consolas" w:hAnsi="Consolas" w:hint="eastAsia"/>
+          <w:color w:val="A9B7C6"/>
+          <w:sz w:val="30"/>
+          <w:szCs w:val="30"/>
+        </w:rPr>
+        <w:t>range</w:t>
+      </w:r>
+      <w:r>
+        <w:rPr>
+          <w:rFonts w:ascii="Consolas" w:hAnsi="Consolas" w:hint="eastAsia"/>
+          <w:color w:val="A9B7C6"/>
+          <w:sz w:val="30"/>
+          <w:szCs w:val="30"/>
+        </w:rPr>
+        <w:t>更新，从而导致</w:t>
+      </w:r>
+      <w:r>
+        <w:rPr>
+          <w:rFonts w:ascii="Consolas" w:hAnsi="Consolas" w:hint="eastAsia"/>
+          <w:color w:val="A9B7C6"/>
+          <w:sz w:val="30"/>
+          <w:szCs w:val="30"/>
+        </w:rPr>
+        <w:t>new_data</w:t>
+      </w:r>
+      <w:r>
+        <w:rPr>
+          <w:rFonts w:ascii="Consolas" w:hAnsi="Consolas" w:hint="eastAsia"/>
+          <w:color w:val="A9B7C6"/>
+          <w:sz w:val="30"/>
+          <w:szCs w:val="30"/>
+        </w:rPr>
+        <w:t>的</w:t>
+      </w:r>
+      <w:r>
+        <w:rPr>
+          <w:rFonts w:ascii="Consolas" w:hAnsi="Consolas" w:hint="eastAsia"/>
+          <w:color w:val="A9B7C6"/>
+          <w:sz w:val="30"/>
+          <w:szCs w:val="30"/>
+        </w:rPr>
+        <w:t>append</w:t>
+      </w:r>
+      <w:r>
+        <w:rPr>
+          <w:rFonts w:ascii="Consolas" w:hAnsi="Consolas" w:hint="eastAsia"/>
+          <w:color w:val="A9B7C6"/>
+          <w:sz w:val="30"/>
+          <w:szCs w:val="30"/>
+        </w:rPr>
+        <w:t>操作减少，从而导致最终得到的数据量不足</w:t>
+      </w:r>
+      <w:r>
+        <w:rPr>
+          <w:rFonts w:ascii="Consolas" w:hAnsi="Consolas" w:hint="eastAsia"/>
+          <w:color w:val="A9B7C6"/>
+          <w:sz w:val="30"/>
+          <w:szCs w:val="30"/>
+        </w:rPr>
+        <w:t>2000</w:t>
       </w:r>
     </w:p>
     <w:p/>
@@ -1660,7 +1208,45 @@
         <w:t>LL:</w:t>
       </w:r>
     </w:p>
-    <w:p/>
+    <w:p>
+      <w:r>
+        <w:drawing>
+          <wp:inline distT="0" distB="0" distL="0" distR="0" wp14:anchorId="2542E043" wp14:editId="777C94A4">
+            <wp:extent cx="5274310" cy="3956050"/>
+            <wp:effectExtent l="0" t="0" r="2540" b="6350"/>
+            <wp:docPr id="9" name="图片 9"/>
+            <wp:cNvGraphicFramePr>
+              <a:graphicFrameLocks xmlns:a="http://schemas.openxmlformats.org/drawingml/2006/main" noChangeAspect="1"/>
+            </wp:cNvGraphicFramePr>
+            <a:graphic xmlns:a="http://schemas.openxmlformats.org/drawingml/2006/main">
+              <a:graphicData uri="http://schemas.openxmlformats.org/drawingml/2006/picture">
+                <pic:pic xmlns:pic="http://schemas.openxmlformats.org/drawingml/2006/picture">
+                  <pic:nvPicPr>
+                    <pic:cNvPr id="1" name=""/>
+                    <pic:cNvPicPr/>
+                  </pic:nvPicPr>
+                  <pic:blipFill>
+                    <a:blip r:embed="rId12"/>
+                    <a:stretch>
+                      <a:fillRect/>
+                    </a:stretch>
+                  </pic:blipFill>
+                  <pic:spPr>
+                    <a:xfrm>
+                      <a:off x="0" y="0"/>
+                      <a:ext cx="5274310" cy="3956050"/>
+                    </a:xfrm>
+                    <a:prstGeom prst="rect">
+                      <a:avLst/>
+                    </a:prstGeom>
+                  </pic:spPr>
+                </pic:pic>
+              </a:graphicData>
+            </a:graphic>
+          </wp:inline>
+        </w:drawing>
+      </w:r>
+    </w:p>
     <w:p>
       <w:r>
         <w:rPr>
@@ -1670,11 +1256,286 @@
       </w:r>
     </w:p>
     <w:p>
+      <w:r>
+        <w:lastRenderedPageBreak/>
+        <w:drawing>
+          <wp:inline distT="0" distB="0" distL="0" distR="0" wp14:anchorId="5417A738" wp14:editId="07FC49B0">
+            <wp:extent cx="5274310" cy="3956050"/>
+            <wp:effectExtent l="0" t="0" r="2540" b="6350"/>
+            <wp:docPr id="10" name="图片 10"/>
+            <wp:cNvGraphicFramePr>
+              <a:graphicFrameLocks xmlns:a="http://schemas.openxmlformats.org/drawingml/2006/main" noChangeAspect="1"/>
+            </wp:cNvGraphicFramePr>
+            <a:graphic xmlns:a="http://schemas.openxmlformats.org/drawingml/2006/main">
+              <a:graphicData uri="http://schemas.openxmlformats.org/drawingml/2006/picture">
+                <pic:pic xmlns:pic="http://schemas.openxmlformats.org/drawingml/2006/picture">
+                  <pic:nvPicPr>
+                    <pic:cNvPr id="1" name=""/>
+                    <pic:cNvPicPr/>
+                  </pic:nvPicPr>
+                  <pic:blipFill>
+                    <a:blip r:embed="rId13"/>
+                    <a:stretch>
+                      <a:fillRect/>
+                    </a:stretch>
+                  </pic:blipFill>
+                  <pic:spPr>
+                    <a:xfrm>
+                      <a:off x="0" y="0"/>
+                      <a:ext cx="5274310" cy="3956050"/>
+                    </a:xfrm>
+                    <a:prstGeom prst="rect">
+                      <a:avLst/>
+                    </a:prstGeom>
+                  </pic:spPr>
+                </pic:pic>
+              </a:graphicData>
+            </a:graphic>
+          </wp:inline>
+        </w:drawing>
+      </w:r>
+    </w:p>
+    <w:p>
+      <w:r>
+        <w:rPr>
+          <w:rFonts w:hint="eastAsia"/>
+        </w:rPr>
+        <w:t>图三：</w:t>
+      </w:r>
+    </w:p>
+    <w:p>
+      <w:r>
+        <w:drawing>
+          <wp:inline distT="0" distB="0" distL="0" distR="0" wp14:anchorId="35C18DF5" wp14:editId="4B67AA59">
+            <wp:extent cx="5274310" cy="3956050"/>
+            <wp:effectExtent l="0" t="0" r="2540" b="6350"/>
+            <wp:docPr id="12" name="图片 12"/>
+            <wp:cNvGraphicFramePr>
+              <a:graphicFrameLocks xmlns:a="http://schemas.openxmlformats.org/drawingml/2006/main" noChangeAspect="1"/>
+            </wp:cNvGraphicFramePr>
+            <a:graphic xmlns:a="http://schemas.openxmlformats.org/drawingml/2006/main">
+              <a:graphicData uri="http://schemas.openxmlformats.org/drawingml/2006/picture">
+                <pic:pic xmlns:pic="http://schemas.openxmlformats.org/drawingml/2006/picture">
+                  <pic:nvPicPr>
+                    <pic:cNvPr id="1" name=""/>
+                    <pic:cNvPicPr/>
+                  </pic:nvPicPr>
+                  <pic:blipFill>
+                    <a:blip r:embed="rId14"/>
+                    <a:stretch>
+                      <a:fillRect/>
+                    </a:stretch>
+                  </pic:blipFill>
+                  <pic:spPr>
+                    <a:xfrm>
+                      <a:off x="0" y="0"/>
+                      <a:ext cx="5274310" cy="3956050"/>
+                    </a:xfrm>
+                    <a:prstGeom prst="rect">
+                      <a:avLst/>
+                    </a:prstGeom>
+                  </pic:spPr>
+                </pic:pic>
+              </a:graphicData>
+            </a:graphic>
+          </wp:inline>
+        </w:drawing>
+      </w:r>
+    </w:p>
+    <w:p>
+      <w:r>
+        <w:rPr>
+          <w:rFonts w:hint="eastAsia"/>
+        </w:rPr>
+        <w:t>图四</w:t>
+      </w:r>
+    </w:p>
+    <w:p>
+      <w:r>
+        <w:lastRenderedPageBreak/>
+        <w:drawing>
+          <wp:inline distT="0" distB="0" distL="0" distR="0" wp14:anchorId="23DD090A" wp14:editId="05D0A78B">
+            <wp:extent cx="5274310" cy="3956050"/>
+            <wp:effectExtent l="0" t="0" r="2540" b="6350"/>
+            <wp:docPr id="13" name="图片 13"/>
+            <wp:cNvGraphicFramePr>
+              <a:graphicFrameLocks xmlns:a="http://schemas.openxmlformats.org/drawingml/2006/main" noChangeAspect="1"/>
+            </wp:cNvGraphicFramePr>
+            <a:graphic xmlns:a="http://schemas.openxmlformats.org/drawingml/2006/main">
+              <a:graphicData uri="http://schemas.openxmlformats.org/drawingml/2006/picture">
+                <pic:pic xmlns:pic="http://schemas.openxmlformats.org/drawingml/2006/picture">
+                  <pic:nvPicPr>
+                    <pic:cNvPr id="1" name=""/>
+                    <pic:cNvPicPr/>
+                  </pic:nvPicPr>
+                  <pic:blipFill>
+                    <a:blip r:embed="rId15"/>
+                    <a:stretch>
+                      <a:fillRect/>
+                    </a:stretch>
+                  </pic:blipFill>
+                  <pic:spPr>
+                    <a:xfrm>
+                      <a:off x="0" y="0"/>
+                      <a:ext cx="5274310" cy="3956050"/>
+                    </a:xfrm>
+                    <a:prstGeom prst="rect">
+                      <a:avLst/>
+                    </a:prstGeom>
+                  </pic:spPr>
+                </pic:pic>
+              </a:graphicData>
+            </a:graphic>
+          </wp:inline>
+        </w:drawing>
+      </w:r>
+    </w:p>
+    <w:p>
+      <w:r>
+        <w:rPr>
+          <w:rFonts w:hint="eastAsia"/>
+        </w:rPr>
+        <w:t>图五：</w:t>
+      </w:r>
+    </w:p>
+    <w:p>
+      <w:r>
+        <w:drawing>
+          <wp:inline distT="0" distB="0" distL="0" distR="0" wp14:anchorId="28036F97" wp14:editId="04564185">
+            <wp:extent cx="5274310" cy="3956050"/>
+            <wp:effectExtent l="0" t="0" r="2540" b="6350"/>
+            <wp:docPr id="14" name="图片 14"/>
+            <wp:cNvGraphicFramePr>
+              <a:graphicFrameLocks xmlns:a="http://schemas.openxmlformats.org/drawingml/2006/main" noChangeAspect="1"/>
+            </wp:cNvGraphicFramePr>
+            <a:graphic xmlns:a="http://schemas.openxmlformats.org/drawingml/2006/main">
+              <a:graphicData uri="http://schemas.openxmlformats.org/drawingml/2006/picture">
+                <pic:pic xmlns:pic="http://schemas.openxmlformats.org/drawingml/2006/picture">
+                  <pic:nvPicPr>
+                    <pic:cNvPr id="1" name=""/>
+                    <pic:cNvPicPr/>
+                  </pic:nvPicPr>
+                  <pic:blipFill>
+                    <a:blip r:embed="rId16"/>
+                    <a:stretch>
+                      <a:fillRect/>
+                    </a:stretch>
+                  </pic:blipFill>
+                  <pic:spPr>
+                    <a:xfrm>
+                      <a:off x="0" y="0"/>
+                      <a:ext cx="5274310" cy="3956050"/>
+                    </a:xfrm>
+                    <a:prstGeom prst="rect">
+                      <a:avLst/>
+                    </a:prstGeom>
+                  </pic:spPr>
+                </pic:pic>
+              </a:graphicData>
+            </a:graphic>
+          </wp:inline>
+        </w:drawing>
+      </w:r>
+    </w:p>
+    <w:p>
+      <w:r>
+        <w:rPr>
+          <w:rFonts w:hint="eastAsia"/>
+        </w:rPr>
+        <w:t>图六：</w:t>
+      </w:r>
+    </w:p>
+    <w:p>
+      <w:r>
+        <w:lastRenderedPageBreak/>
+        <w:drawing>
+          <wp:inline distT="0" distB="0" distL="0" distR="0" wp14:anchorId="3FC56469" wp14:editId="3B4EB741">
+            <wp:extent cx="5274310" cy="3956050"/>
+            <wp:effectExtent l="0" t="0" r="2540" b="6350"/>
+            <wp:docPr id="15" name="图片 15"/>
+            <wp:cNvGraphicFramePr>
+              <a:graphicFrameLocks xmlns:a="http://schemas.openxmlformats.org/drawingml/2006/main" noChangeAspect="1"/>
+            </wp:cNvGraphicFramePr>
+            <a:graphic xmlns:a="http://schemas.openxmlformats.org/drawingml/2006/main">
+              <a:graphicData uri="http://schemas.openxmlformats.org/drawingml/2006/picture">
+                <pic:pic xmlns:pic="http://schemas.openxmlformats.org/drawingml/2006/picture">
+                  <pic:nvPicPr>
+                    <pic:cNvPr id="1" name=""/>
+                    <pic:cNvPicPr/>
+                  </pic:nvPicPr>
+                  <pic:blipFill>
+                    <a:blip r:embed="rId17"/>
+                    <a:stretch>
+                      <a:fillRect/>
+                    </a:stretch>
+                  </pic:blipFill>
+                  <pic:spPr>
+                    <a:xfrm>
+                      <a:off x="0" y="0"/>
+                      <a:ext cx="5274310" cy="3956050"/>
+                    </a:xfrm>
+                    <a:prstGeom prst="rect">
+                      <a:avLst/>
+                    </a:prstGeom>
+                  </pic:spPr>
+                </pic:pic>
+              </a:graphicData>
+            </a:graphic>
+          </wp:inline>
+        </w:drawing>
+      </w:r>
+    </w:p>
+    <w:p>
+      <w:r>
+        <w:rPr>
+          <w:rFonts w:hint="eastAsia"/>
+        </w:rPr>
+        <w:t>图七：</w:t>
+      </w:r>
+    </w:p>
+    <w:p>
       <w:pPr>
         <w:rPr>
           <w:rFonts w:hint="eastAsia"/>
         </w:rPr>
       </w:pPr>
+      <w:r>
+        <w:drawing>
+          <wp:inline distT="0" distB="0" distL="0" distR="0" wp14:anchorId="4D56FF9B" wp14:editId="06394906">
+            <wp:extent cx="5274310" cy="3956050"/>
+            <wp:effectExtent l="0" t="0" r="2540" b="6350"/>
+            <wp:docPr id="16" name="图片 16"/>
+            <wp:cNvGraphicFramePr>
+              <a:graphicFrameLocks xmlns:a="http://schemas.openxmlformats.org/drawingml/2006/main" noChangeAspect="1"/>
+            </wp:cNvGraphicFramePr>
+            <a:graphic xmlns:a="http://schemas.openxmlformats.org/drawingml/2006/main">
+              <a:graphicData uri="http://schemas.openxmlformats.org/drawingml/2006/picture">
+                <pic:pic xmlns:pic="http://schemas.openxmlformats.org/drawingml/2006/picture">
+                  <pic:nvPicPr>
+                    <pic:cNvPr id="1" name=""/>
+                    <pic:cNvPicPr/>
+                  </pic:nvPicPr>
+                  <pic:blipFill>
+                    <a:blip r:embed="rId18"/>
+                    <a:stretch>
+                      <a:fillRect/>
+                    </a:stretch>
+                  </pic:blipFill>
+                  <pic:spPr>
+                    <a:xfrm>
+                      <a:off x="0" y="0"/>
+                      <a:ext cx="5274310" cy="3956050"/>
+                    </a:xfrm>
+                    <a:prstGeom prst="rect">
+                      <a:avLst/>
+                    </a:prstGeom>
+                  </pic:spPr>
+                </pic:pic>
+              </a:graphicData>
+            </a:graphic>
+          </wp:inline>
+        </w:drawing>
+      </w:r>
     </w:p>
     <w:sectPr>
       <w:pgSz w:w="11906" w:h="16838"/>
@@ -2149,6 +2010,57 @@
       <w:szCs w:val="44"/>
     </w:rPr>
   </w:style>
+  <w:style w:type="paragraph" w:styleId="HTML">
+    <w:name w:val="HTML Preformatted"/>
+    <w:basedOn w:val="a"/>
+    <w:link w:val="HTML0"/>
+    <w:uiPriority w:val="99"/>
+    <w:semiHidden/>
+    <w:unhideWhenUsed/>
+    <w:rsid w:val="00D6376F"/>
+    <w:pPr>
+      <w:widowControl/>
+      <w:tabs>
+        <w:tab w:val="left" w:pos="916"/>
+        <w:tab w:val="left" w:pos="1832"/>
+        <w:tab w:val="left" w:pos="2748"/>
+        <w:tab w:val="left" w:pos="3664"/>
+        <w:tab w:val="left" w:pos="4580"/>
+        <w:tab w:val="left" w:pos="5496"/>
+        <w:tab w:val="left" w:pos="6412"/>
+        <w:tab w:val="left" w:pos="7328"/>
+        <w:tab w:val="left" w:pos="8244"/>
+        <w:tab w:val="left" w:pos="9160"/>
+        <w:tab w:val="left" w:pos="10076"/>
+        <w:tab w:val="left" w:pos="10992"/>
+        <w:tab w:val="left" w:pos="11908"/>
+        <w:tab w:val="left" w:pos="12824"/>
+        <w:tab w:val="left" w:pos="13740"/>
+        <w:tab w:val="left" w:pos="14656"/>
+      </w:tabs>
+      <w:jc w:val="left"/>
+    </w:pPr>
+    <w:rPr>
+      <w:rFonts w:ascii="宋体" w:eastAsia="宋体" w:hAnsi="宋体" w:cs="宋体"/>
+      <w:kern w:val="0"/>
+      <w:sz w:val="24"/>
+      <w:szCs w:val="24"/>
+    </w:rPr>
+  </w:style>
+  <w:style w:type="character" w:customStyle="1" w:styleId="HTML0">
+    <w:name w:val="HTML 预设格式 字符"/>
+    <w:basedOn w:val="a0"/>
+    <w:link w:val="HTML"/>
+    <w:uiPriority w:val="99"/>
+    <w:semiHidden/>
+    <w:rsid w:val="00D6376F"/>
+    <w:rPr>
+      <w:rFonts w:ascii="宋体" w:eastAsia="宋体" w:hAnsi="宋体" w:cs="宋体"/>
+      <w:kern w:val="0"/>
+      <w:sz w:val="24"/>
+      <w:szCs w:val="24"/>
+    </w:rPr>
+  </w:style>
 </w:styles>
 </file>
 

</xml_diff>